<commit_message>
Added multiple new information in Pflichtenheft.docx
</commit_message>
<xml_diff>
--- a/Pflichtenheft.docx
+++ b/Pflichtenheft.docx
@@ -265,7 +265,7 @@
           <w:r>
             <w:fldChar w:fldCharType="separate"/>
           </w:r>
-          <w:hyperlink w:anchor="_Toc526935952" w:history="1">
+          <w:hyperlink w:anchor="_Toc527101602" w:history="1">
             <w:r>
               <w:rPr>
                 <w:rStyle w:val="Hyperlink"/>
@@ -292,7 +292,7 @@
                 <w:noProof/>
                 <w:webHidden/>
               </w:rPr>
-              <w:instrText xml:space="preserve"> PAGEREF _Toc526935952 \h </w:instrText>
+              <w:instrText xml:space="preserve"> PAGEREF _Toc527101602 \h </w:instrText>
             </w:r>
             <w:r>
               <w:rPr>
@@ -336,13 +336,13 @@
               <w:lang w:eastAsia="de-DE"/>
             </w:rPr>
           </w:pPr>
-          <w:hyperlink w:anchor="_Toc526935953" w:history="1">
+          <w:hyperlink w:anchor="_Toc527101603" w:history="1">
             <w:r>
               <w:rPr>
                 <w:rStyle w:val="Hyperlink"/>
                 <w:noProof/>
               </w:rPr>
-              <w:t>1 Problemstellung</w:t>
+              <w:t>1 Anforderungen</w:t>
             </w:r>
             <w:r>
               <w:rPr>
@@ -363,7 +363,220 @@
                 <w:noProof/>
                 <w:webHidden/>
               </w:rPr>
-              <w:instrText xml:space="preserve"> PAGEREF _Toc526935953 \h </w:instrText>
+              <w:instrText xml:space="preserve"> PAGEREF _Toc527101603 \h </w:instrText>
+            </w:r>
+            <w:r>
+              <w:rPr>
+                <w:noProof/>
+                <w:webHidden/>
+              </w:rPr>
+            </w:r>
+            <w:r>
+              <w:rPr>
+                <w:noProof/>
+                <w:webHidden/>
+              </w:rPr>
+              <w:fldChar w:fldCharType="separate"/>
+            </w:r>
+            <w:r>
+              <w:rPr>
+                <w:noProof/>
+                <w:webHidden/>
+              </w:rPr>
+              <w:t>4</w:t>
+            </w:r>
+            <w:r>
+              <w:rPr>
+                <w:noProof/>
+                <w:webHidden/>
+              </w:rPr>
+              <w:fldChar w:fldCharType="end"/>
+            </w:r>
+          </w:hyperlink>
+        </w:p>
+        <w:p>
+          <w:pPr>
+            <w:pStyle w:val="Verzeichnis2"/>
+            <w:tabs>
+              <w:tab w:val="right" w:leader="dot" w:pos="9061"/>
+            </w:tabs>
+            <w:rPr>
+              <w:rFonts w:asciiTheme="minorHAnsi" w:eastAsiaTheme="minorEastAsia" w:hAnsiTheme="minorHAnsi"/>
+              <w:noProof/>
+              <w:sz w:val="22"/>
+              <w:lang w:eastAsia="de-DE"/>
+            </w:rPr>
+          </w:pPr>
+          <w:hyperlink w:anchor="_Toc527101604" w:history="1">
+            <w:r>
+              <w:rPr>
+                <w:rStyle w:val="Hyperlink"/>
+                <w:noProof/>
+              </w:rPr>
+              <w:t>1.1 Pflichtanforderungen</w:t>
+            </w:r>
+            <w:r>
+              <w:rPr>
+                <w:noProof/>
+                <w:webHidden/>
+              </w:rPr>
+              <w:tab/>
+            </w:r>
+            <w:r>
+              <w:rPr>
+                <w:noProof/>
+                <w:webHidden/>
+              </w:rPr>
+              <w:fldChar w:fldCharType="begin"/>
+            </w:r>
+            <w:r>
+              <w:rPr>
+                <w:noProof/>
+                <w:webHidden/>
+              </w:rPr>
+              <w:instrText xml:space="preserve"> PAGEREF _Toc527101604 \h </w:instrText>
+            </w:r>
+            <w:r>
+              <w:rPr>
+                <w:noProof/>
+                <w:webHidden/>
+              </w:rPr>
+            </w:r>
+            <w:r>
+              <w:rPr>
+                <w:noProof/>
+                <w:webHidden/>
+              </w:rPr>
+              <w:fldChar w:fldCharType="separate"/>
+            </w:r>
+            <w:r>
+              <w:rPr>
+                <w:noProof/>
+                <w:webHidden/>
+              </w:rPr>
+              <w:t>4</w:t>
+            </w:r>
+            <w:r>
+              <w:rPr>
+                <w:noProof/>
+                <w:webHidden/>
+              </w:rPr>
+              <w:fldChar w:fldCharType="end"/>
+            </w:r>
+          </w:hyperlink>
+        </w:p>
+        <w:p>
+          <w:pPr>
+            <w:pStyle w:val="Verzeichnis2"/>
+            <w:tabs>
+              <w:tab w:val="right" w:leader="dot" w:pos="9061"/>
+            </w:tabs>
+            <w:rPr>
+              <w:rFonts w:asciiTheme="minorHAnsi" w:eastAsiaTheme="minorEastAsia" w:hAnsiTheme="minorHAnsi"/>
+              <w:noProof/>
+              <w:sz w:val="22"/>
+              <w:lang w:eastAsia="de-DE"/>
+            </w:rPr>
+          </w:pPr>
+          <w:hyperlink w:anchor="_Toc527101605" w:history="1">
+            <w:r>
+              <w:rPr>
+                <w:rStyle w:val="Hyperlink"/>
+                <w:noProof/>
+              </w:rPr>
+              <w:t>1.2 Wunschanforderungen</w:t>
+            </w:r>
+            <w:r>
+              <w:rPr>
+                <w:noProof/>
+                <w:webHidden/>
+              </w:rPr>
+              <w:tab/>
+            </w:r>
+            <w:r>
+              <w:rPr>
+                <w:noProof/>
+                <w:webHidden/>
+              </w:rPr>
+              <w:fldChar w:fldCharType="begin"/>
+            </w:r>
+            <w:r>
+              <w:rPr>
+                <w:noProof/>
+                <w:webHidden/>
+              </w:rPr>
+              <w:instrText xml:space="preserve"> PAGEREF _Toc527101605 \h </w:instrText>
+            </w:r>
+            <w:r>
+              <w:rPr>
+                <w:noProof/>
+                <w:webHidden/>
+              </w:rPr>
+            </w:r>
+            <w:r>
+              <w:rPr>
+                <w:noProof/>
+                <w:webHidden/>
+              </w:rPr>
+              <w:fldChar w:fldCharType="separate"/>
+            </w:r>
+            <w:r>
+              <w:rPr>
+                <w:noProof/>
+                <w:webHidden/>
+              </w:rPr>
+              <w:t>4</w:t>
+            </w:r>
+            <w:r>
+              <w:rPr>
+                <w:noProof/>
+                <w:webHidden/>
+              </w:rPr>
+              <w:fldChar w:fldCharType="end"/>
+            </w:r>
+          </w:hyperlink>
+        </w:p>
+        <w:p>
+          <w:pPr>
+            <w:pStyle w:val="Verzeichnis2"/>
+            <w:tabs>
+              <w:tab w:val="right" w:leader="dot" w:pos="9061"/>
+            </w:tabs>
+            <w:rPr>
+              <w:rFonts w:asciiTheme="minorHAnsi" w:eastAsiaTheme="minorEastAsia" w:hAnsiTheme="minorHAnsi"/>
+              <w:noProof/>
+              <w:sz w:val="22"/>
+              <w:lang w:eastAsia="de-DE"/>
+            </w:rPr>
+          </w:pPr>
+          <w:hyperlink w:anchor="_Toc527101606" w:history="1">
+            <w:r>
+              <w:rPr>
+                <w:rStyle w:val="Hyperlink"/>
+                <w:noProof/>
+              </w:rPr>
+              <w:t>1.3 künftige Anforderungen</w:t>
+            </w:r>
+            <w:r>
+              <w:rPr>
+                <w:noProof/>
+                <w:webHidden/>
+              </w:rPr>
+              <w:tab/>
+            </w:r>
+            <w:r>
+              <w:rPr>
+                <w:noProof/>
+                <w:webHidden/>
+              </w:rPr>
+              <w:fldChar w:fldCharType="begin"/>
+            </w:r>
+            <w:r>
+              <w:rPr>
+                <w:noProof/>
+                <w:webHidden/>
+              </w:rPr>
+              <w:instrText xml:space="preserve"> PAGEREF _Toc527101606 \h </w:instrText>
             </w:r>
             <w:r>
               <w:rPr>
@@ -407,12 +620,864 @@
               <w:lang w:eastAsia="de-DE"/>
             </w:rPr>
           </w:pPr>
-          <w:hyperlink w:anchor="_Toc526935954" w:history="1">
+          <w:hyperlink w:anchor="_Toc527101607" w:history="1">
             <w:r>
               <w:rPr>
                 <w:rStyle w:val="Hyperlink"/>
                 <w:noProof/>
               </w:rPr>
+              <w:t>2 Produkteinsatz</w:t>
+            </w:r>
+            <w:r>
+              <w:rPr>
+                <w:noProof/>
+                <w:webHidden/>
+              </w:rPr>
+              <w:tab/>
+            </w:r>
+            <w:r>
+              <w:rPr>
+                <w:noProof/>
+                <w:webHidden/>
+              </w:rPr>
+              <w:fldChar w:fldCharType="begin"/>
+            </w:r>
+            <w:r>
+              <w:rPr>
+                <w:noProof/>
+                <w:webHidden/>
+              </w:rPr>
+              <w:instrText xml:space="preserve"> PAGEREF _Toc527101607 \h </w:instrText>
+            </w:r>
+            <w:r>
+              <w:rPr>
+                <w:noProof/>
+                <w:webHidden/>
+              </w:rPr>
+            </w:r>
+            <w:r>
+              <w:rPr>
+                <w:noProof/>
+                <w:webHidden/>
+              </w:rPr>
+              <w:fldChar w:fldCharType="separate"/>
+            </w:r>
+            <w:r>
+              <w:rPr>
+                <w:noProof/>
+                <w:webHidden/>
+              </w:rPr>
+              <w:t>4</w:t>
+            </w:r>
+            <w:r>
+              <w:rPr>
+                <w:noProof/>
+                <w:webHidden/>
+              </w:rPr>
+              <w:fldChar w:fldCharType="end"/>
+            </w:r>
+          </w:hyperlink>
+        </w:p>
+        <w:p>
+          <w:pPr>
+            <w:pStyle w:val="Verzeichnis2"/>
+            <w:tabs>
+              <w:tab w:val="right" w:leader="dot" w:pos="9061"/>
+            </w:tabs>
+            <w:rPr>
+              <w:rFonts w:asciiTheme="minorHAnsi" w:eastAsiaTheme="minorEastAsia" w:hAnsiTheme="minorHAnsi"/>
+              <w:noProof/>
+              <w:sz w:val="22"/>
+              <w:lang w:eastAsia="de-DE"/>
+            </w:rPr>
+          </w:pPr>
+          <w:hyperlink w:anchor="_Toc527101608" w:history="1">
+            <w:r>
+              <w:rPr>
+                <w:rStyle w:val="Hyperlink"/>
+                <w:noProof/>
+              </w:rPr>
+              <w:t>2.1 Anwendungsbereiche</w:t>
+            </w:r>
+            <w:r>
+              <w:rPr>
+                <w:noProof/>
+                <w:webHidden/>
+              </w:rPr>
+              <w:tab/>
+            </w:r>
+            <w:r>
+              <w:rPr>
+                <w:noProof/>
+                <w:webHidden/>
+              </w:rPr>
+              <w:fldChar w:fldCharType="begin"/>
+            </w:r>
+            <w:r>
+              <w:rPr>
+                <w:noProof/>
+                <w:webHidden/>
+              </w:rPr>
+              <w:instrText xml:space="preserve"> PAGEREF _Toc527101608 \h </w:instrText>
+            </w:r>
+            <w:r>
+              <w:rPr>
+                <w:noProof/>
+                <w:webHidden/>
+              </w:rPr>
+            </w:r>
+            <w:r>
+              <w:rPr>
+                <w:noProof/>
+                <w:webHidden/>
+              </w:rPr>
+              <w:fldChar w:fldCharType="separate"/>
+            </w:r>
+            <w:r>
+              <w:rPr>
+                <w:noProof/>
+                <w:webHidden/>
+              </w:rPr>
+              <w:t>4</w:t>
+            </w:r>
+            <w:r>
+              <w:rPr>
+                <w:noProof/>
+                <w:webHidden/>
+              </w:rPr>
+              <w:fldChar w:fldCharType="end"/>
+            </w:r>
+          </w:hyperlink>
+        </w:p>
+        <w:p>
+          <w:pPr>
+            <w:pStyle w:val="Verzeichnis2"/>
+            <w:tabs>
+              <w:tab w:val="right" w:leader="dot" w:pos="9061"/>
+            </w:tabs>
+            <w:rPr>
+              <w:rFonts w:asciiTheme="minorHAnsi" w:eastAsiaTheme="minorEastAsia" w:hAnsiTheme="minorHAnsi"/>
+              <w:noProof/>
+              <w:sz w:val="22"/>
+              <w:lang w:eastAsia="de-DE"/>
+            </w:rPr>
+          </w:pPr>
+          <w:hyperlink w:anchor="_Toc527101609" w:history="1">
+            <w:r>
+              <w:rPr>
+                <w:rStyle w:val="Hyperlink"/>
+                <w:noProof/>
+              </w:rPr>
+              <w:t>2.2 Zielgruppen</w:t>
+            </w:r>
+            <w:r>
+              <w:rPr>
+                <w:noProof/>
+                <w:webHidden/>
+              </w:rPr>
+              <w:tab/>
+            </w:r>
+            <w:r>
+              <w:rPr>
+                <w:noProof/>
+                <w:webHidden/>
+              </w:rPr>
+              <w:fldChar w:fldCharType="begin"/>
+            </w:r>
+            <w:r>
+              <w:rPr>
+                <w:noProof/>
+                <w:webHidden/>
+              </w:rPr>
+              <w:instrText xml:space="preserve"> PAGEREF _Toc527101609 \h </w:instrText>
+            </w:r>
+            <w:r>
+              <w:rPr>
+                <w:noProof/>
+                <w:webHidden/>
+              </w:rPr>
+            </w:r>
+            <w:r>
+              <w:rPr>
+                <w:noProof/>
+                <w:webHidden/>
+              </w:rPr>
+              <w:fldChar w:fldCharType="separate"/>
+            </w:r>
+            <w:r>
+              <w:rPr>
+                <w:noProof/>
+                <w:webHidden/>
+              </w:rPr>
+              <w:t>4</w:t>
+            </w:r>
+            <w:r>
+              <w:rPr>
+                <w:noProof/>
+                <w:webHidden/>
+              </w:rPr>
+              <w:fldChar w:fldCharType="end"/>
+            </w:r>
+          </w:hyperlink>
+        </w:p>
+        <w:p>
+          <w:pPr>
+            <w:pStyle w:val="Verzeichnis2"/>
+            <w:tabs>
+              <w:tab w:val="right" w:leader="dot" w:pos="9061"/>
+            </w:tabs>
+            <w:rPr>
+              <w:rFonts w:asciiTheme="minorHAnsi" w:eastAsiaTheme="minorEastAsia" w:hAnsiTheme="minorHAnsi"/>
+              <w:noProof/>
+              <w:sz w:val="22"/>
+              <w:lang w:eastAsia="de-DE"/>
+            </w:rPr>
+          </w:pPr>
+          <w:hyperlink w:anchor="_Toc527101610" w:history="1">
+            <w:r>
+              <w:rPr>
+                <w:rStyle w:val="Hyperlink"/>
+                <w:noProof/>
+              </w:rPr>
+              <w:t>2.3 Betriebsbedingung</w:t>
+            </w:r>
+            <w:r>
+              <w:rPr>
+                <w:noProof/>
+                <w:webHidden/>
+              </w:rPr>
+              <w:tab/>
+            </w:r>
+            <w:r>
+              <w:rPr>
+                <w:noProof/>
+                <w:webHidden/>
+              </w:rPr>
+              <w:fldChar w:fldCharType="begin"/>
+            </w:r>
+            <w:r>
+              <w:rPr>
+                <w:noProof/>
+                <w:webHidden/>
+              </w:rPr>
+              <w:instrText xml:space="preserve"> PAGEREF _Toc527101610 \h </w:instrText>
+            </w:r>
+            <w:r>
+              <w:rPr>
+                <w:noProof/>
+                <w:webHidden/>
+              </w:rPr>
+            </w:r>
+            <w:r>
+              <w:rPr>
+                <w:noProof/>
+                <w:webHidden/>
+              </w:rPr>
+              <w:fldChar w:fldCharType="separate"/>
+            </w:r>
+            <w:r>
+              <w:rPr>
+                <w:noProof/>
+                <w:webHidden/>
+              </w:rPr>
+              <w:t>4</w:t>
+            </w:r>
+            <w:r>
+              <w:rPr>
+                <w:noProof/>
+                <w:webHidden/>
+              </w:rPr>
+              <w:fldChar w:fldCharType="end"/>
+            </w:r>
+          </w:hyperlink>
+        </w:p>
+        <w:p>
+          <w:pPr>
+            <w:pStyle w:val="Verzeichnis1"/>
+            <w:tabs>
+              <w:tab w:val="right" w:leader="dot" w:pos="9061"/>
+            </w:tabs>
+            <w:rPr>
+              <w:rFonts w:asciiTheme="minorHAnsi" w:eastAsiaTheme="minorEastAsia" w:hAnsiTheme="minorHAnsi"/>
+              <w:noProof/>
+              <w:sz w:val="22"/>
+              <w:lang w:eastAsia="de-DE"/>
+            </w:rPr>
+          </w:pPr>
+          <w:hyperlink w:anchor="_Toc527101611" w:history="1">
+            <w:r>
+              <w:rPr>
+                <w:rStyle w:val="Hyperlink"/>
+                <w:noProof/>
+              </w:rPr>
+              <w:t>3 Produktübersicht</w:t>
+            </w:r>
+            <w:r>
+              <w:rPr>
+                <w:noProof/>
+                <w:webHidden/>
+              </w:rPr>
+              <w:tab/>
+            </w:r>
+            <w:r>
+              <w:rPr>
+                <w:noProof/>
+                <w:webHidden/>
+              </w:rPr>
+              <w:fldChar w:fldCharType="begin"/>
+            </w:r>
+            <w:r>
+              <w:rPr>
+                <w:noProof/>
+                <w:webHidden/>
+              </w:rPr>
+              <w:instrText xml:space="preserve"> PAGEREF _Toc527101611 \h </w:instrText>
+            </w:r>
+            <w:r>
+              <w:rPr>
+                <w:noProof/>
+                <w:webHidden/>
+              </w:rPr>
+            </w:r>
+            <w:r>
+              <w:rPr>
+                <w:noProof/>
+                <w:webHidden/>
+              </w:rPr>
+              <w:fldChar w:fldCharType="separate"/>
+            </w:r>
+            <w:r>
+              <w:rPr>
+                <w:noProof/>
+                <w:webHidden/>
+              </w:rPr>
+              <w:t>4</w:t>
+            </w:r>
+            <w:r>
+              <w:rPr>
+                <w:noProof/>
+                <w:webHidden/>
+              </w:rPr>
+              <w:fldChar w:fldCharType="end"/>
+            </w:r>
+          </w:hyperlink>
+        </w:p>
+        <w:p>
+          <w:pPr>
+            <w:pStyle w:val="Verzeichnis2"/>
+            <w:tabs>
+              <w:tab w:val="right" w:leader="dot" w:pos="9061"/>
+            </w:tabs>
+            <w:rPr>
+              <w:rFonts w:asciiTheme="minorHAnsi" w:eastAsiaTheme="minorEastAsia" w:hAnsiTheme="minorHAnsi"/>
+              <w:noProof/>
+              <w:sz w:val="22"/>
+              <w:lang w:eastAsia="de-DE"/>
+            </w:rPr>
+          </w:pPr>
+          <w:hyperlink w:anchor="_Toc527101612" w:history="1">
+            <w:r>
+              <w:rPr>
+                <w:rStyle w:val="Hyperlink"/>
+                <w:noProof/>
+              </w:rPr>
+              <w:t>3.1 Kurze Produktübersicht</w:t>
+            </w:r>
+            <w:r>
+              <w:rPr>
+                <w:noProof/>
+                <w:webHidden/>
+              </w:rPr>
+              <w:tab/>
+            </w:r>
+            <w:r>
+              <w:rPr>
+                <w:noProof/>
+                <w:webHidden/>
+              </w:rPr>
+              <w:fldChar w:fldCharType="begin"/>
+            </w:r>
+            <w:r>
+              <w:rPr>
+                <w:noProof/>
+                <w:webHidden/>
+              </w:rPr>
+              <w:instrText xml:space="preserve"> PAGEREF _Toc527101612 \h </w:instrText>
+            </w:r>
+            <w:r>
+              <w:rPr>
+                <w:noProof/>
+                <w:webHidden/>
+              </w:rPr>
+            </w:r>
+            <w:r>
+              <w:rPr>
+                <w:noProof/>
+                <w:webHidden/>
+              </w:rPr>
+              <w:fldChar w:fldCharType="separate"/>
+            </w:r>
+            <w:r>
+              <w:rPr>
+                <w:noProof/>
+                <w:webHidden/>
+              </w:rPr>
+              <w:t>4</w:t>
+            </w:r>
+            <w:r>
+              <w:rPr>
+                <w:noProof/>
+                <w:webHidden/>
+              </w:rPr>
+              <w:fldChar w:fldCharType="end"/>
+            </w:r>
+          </w:hyperlink>
+        </w:p>
+        <w:p>
+          <w:pPr>
+            <w:pStyle w:val="Verzeichnis2"/>
+            <w:tabs>
+              <w:tab w:val="right" w:leader="dot" w:pos="9061"/>
+            </w:tabs>
+            <w:rPr>
+              <w:rFonts w:asciiTheme="minorHAnsi" w:eastAsiaTheme="minorEastAsia" w:hAnsiTheme="minorHAnsi"/>
+              <w:noProof/>
+              <w:sz w:val="22"/>
+              <w:lang w:eastAsia="de-DE"/>
+            </w:rPr>
+          </w:pPr>
+          <w:hyperlink w:anchor="_Toc527101613" w:history="1">
+            <w:r>
+              <w:rPr>
+                <w:rStyle w:val="Hyperlink"/>
+                <w:noProof/>
+              </w:rPr>
+              <w:t>3.2 UML-Diagramme</w:t>
+            </w:r>
+            <w:r>
+              <w:rPr>
+                <w:noProof/>
+                <w:webHidden/>
+              </w:rPr>
+              <w:tab/>
+            </w:r>
+            <w:r>
+              <w:rPr>
+                <w:noProof/>
+                <w:webHidden/>
+              </w:rPr>
+              <w:fldChar w:fldCharType="begin"/>
+            </w:r>
+            <w:r>
+              <w:rPr>
+                <w:noProof/>
+                <w:webHidden/>
+              </w:rPr>
+              <w:instrText xml:space="preserve"> PAGEREF _Toc527101613 \h </w:instrText>
+            </w:r>
+            <w:r>
+              <w:rPr>
+                <w:noProof/>
+                <w:webHidden/>
+              </w:rPr>
+            </w:r>
+            <w:r>
+              <w:rPr>
+                <w:noProof/>
+                <w:webHidden/>
+              </w:rPr>
+              <w:fldChar w:fldCharType="separate"/>
+            </w:r>
+            <w:r>
+              <w:rPr>
+                <w:noProof/>
+                <w:webHidden/>
+              </w:rPr>
+              <w:t>4</w:t>
+            </w:r>
+            <w:r>
+              <w:rPr>
+                <w:noProof/>
+                <w:webHidden/>
+              </w:rPr>
+              <w:fldChar w:fldCharType="end"/>
+            </w:r>
+          </w:hyperlink>
+        </w:p>
+        <w:p>
+          <w:pPr>
+            <w:pStyle w:val="Verzeichnis2"/>
+            <w:tabs>
+              <w:tab w:val="right" w:leader="dot" w:pos="9061"/>
+            </w:tabs>
+            <w:rPr>
+              <w:rFonts w:asciiTheme="minorHAnsi" w:eastAsiaTheme="minorEastAsia" w:hAnsiTheme="minorHAnsi"/>
+              <w:noProof/>
+              <w:sz w:val="22"/>
+              <w:lang w:eastAsia="de-DE"/>
+            </w:rPr>
+          </w:pPr>
+          <w:hyperlink w:anchor="_Toc527101614" w:history="1">
+            <w:r>
+              <w:rPr>
+                <w:rStyle w:val="Hyperlink"/>
+                <w:noProof/>
+              </w:rPr>
+              <w:t>3.3 ER Diagramme</w:t>
+            </w:r>
+            <w:r>
+              <w:rPr>
+                <w:noProof/>
+                <w:webHidden/>
+              </w:rPr>
+              <w:tab/>
+            </w:r>
+            <w:r>
+              <w:rPr>
+                <w:noProof/>
+                <w:webHidden/>
+              </w:rPr>
+              <w:fldChar w:fldCharType="begin"/>
+            </w:r>
+            <w:r>
+              <w:rPr>
+                <w:noProof/>
+                <w:webHidden/>
+              </w:rPr>
+              <w:instrText xml:space="preserve"> PAGEREF _Toc527101614 \h </w:instrText>
+            </w:r>
+            <w:r>
+              <w:rPr>
+                <w:noProof/>
+                <w:webHidden/>
+              </w:rPr>
+            </w:r>
+            <w:r>
+              <w:rPr>
+                <w:noProof/>
+                <w:webHidden/>
+              </w:rPr>
+              <w:fldChar w:fldCharType="separate"/>
+            </w:r>
+            <w:r>
+              <w:rPr>
+                <w:noProof/>
+                <w:webHidden/>
+              </w:rPr>
+              <w:t>4</w:t>
+            </w:r>
+            <w:r>
+              <w:rPr>
+                <w:noProof/>
+                <w:webHidden/>
+              </w:rPr>
+              <w:fldChar w:fldCharType="end"/>
+            </w:r>
+          </w:hyperlink>
+        </w:p>
+        <w:p>
+          <w:pPr>
+            <w:pStyle w:val="Verzeichnis1"/>
+            <w:tabs>
+              <w:tab w:val="right" w:leader="dot" w:pos="9061"/>
+            </w:tabs>
+            <w:rPr>
+              <w:rFonts w:asciiTheme="minorHAnsi" w:eastAsiaTheme="minorEastAsia" w:hAnsiTheme="minorHAnsi"/>
+              <w:noProof/>
+              <w:sz w:val="22"/>
+              <w:lang w:eastAsia="de-DE"/>
+            </w:rPr>
+          </w:pPr>
+          <w:hyperlink w:anchor="_Toc527101615" w:history="1">
+            <w:r>
+              <w:rPr>
+                <w:rStyle w:val="Hyperlink"/>
+                <w:noProof/>
+              </w:rPr>
+              <w:t>4 Produktfunktionen</w:t>
+            </w:r>
+            <w:r>
+              <w:rPr>
+                <w:noProof/>
+                <w:webHidden/>
+              </w:rPr>
+              <w:tab/>
+            </w:r>
+            <w:r>
+              <w:rPr>
+                <w:noProof/>
+                <w:webHidden/>
+              </w:rPr>
+              <w:fldChar w:fldCharType="begin"/>
+            </w:r>
+            <w:r>
+              <w:rPr>
+                <w:noProof/>
+                <w:webHidden/>
+              </w:rPr>
+              <w:instrText xml:space="preserve"> PAGEREF _Toc527101615 \h </w:instrText>
+            </w:r>
+            <w:r>
+              <w:rPr>
+                <w:noProof/>
+                <w:webHidden/>
+              </w:rPr>
+            </w:r>
+            <w:r>
+              <w:rPr>
+                <w:noProof/>
+                <w:webHidden/>
+              </w:rPr>
+              <w:fldChar w:fldCharType="separate"/>
+            </w:r>
+            <w:r>
+              <w:rPr>
+                <w:noProof/>
+                <w:webHidden/>
+              </w:rPr>
+              <w:t>4</w:t>
+            </w:r>
+            <w:r>
+              <w:rPr>
+                <w:noProof/>
+                <w:webHidden/>
+              </w:rPr>
+              <w:fldChar w:fldCharType="end"/>
+            </w:r>
+          </w:hyperlink>
+        </w:p>
+        <w:p>
+          <w:pPr>
+            <w:pStyle w:val="Verzeichnis2"/>
+            <w:tabs>
+              <w:tab w:val="right" w:leader="dot" w:pos="9061"/>
+            </w:tabs>
+            <w:rPr>
+              <w:rFonts w:asciiTheme="minorHAnsi" w:eastAsiaTheme="minorEastAsia" w:hAnsiTheme="minorHAnsi"/>
+              <w:noProof/>
+              <w:sz w:val="22"/>
+              <w:lang w:eastAsia="de-DE"/>
+            </w:rPr>
+          </w:pPr>
+          <w:hyperlink w:anchor="_Toc527101616" w:history="1">
+            <w:r>
+              <w:rPr>
+                <w:rStyle w:val="Hyperlink"/>
+                <w:noProof/>
+              </w:rPr>
+              <w:t>4.1 …</w:t>
+            </w:r>
+            <w:r>
+              <w:rPr>
+                <w:noProof/>
+                <w:webHidden/>
+              </w:rPr>
+              <w:tab/>
+            </w:r>
+            <w:r>
+              <w:rPr>
+                <w:noProof/>
+                <w:webHidden/>
+              </w:rPr>
+              <w:fldChar w:fldCharType="begin"/>
+            </w:r>
+            <w:r>
+              <w:rPr>
+                <w:noProof/>
+                <w:webHidden/>
+              </w:rPr>
+              <w:instrText xml:space="preserve"> PAGEREF _Toc527101616 \h </w:instrText>
+            </w:r>
+            <w:r>
+              <w:rPr>
+                <w:noProof/>
+                <w:webHidden/>
+              </w:rPr>
+            </w:r>
+            <w:r>
+              <w:rPr>
+                <w:noProof/>
+                <w:webHidden/>
+              </w:rPr>
+              <w:fldChar w:fldCharType="separate"/>
+            </w:r>
+            <w:r>
+              <w:rPr>
+                <w:noProof/>
+                <w:webHidden/>
+              </w:rPr>
+              <w:t>4</w:t>
+            </w:r>
+            <w:r>
+              <w:rPr>
+                <w:noProof/>
+                <w:webHidden/>
+              </w:rPr>
+              <w:fldChar w:fldCharType="end"/>
+            </w:r>
+          </w:hyperlink>
+        </w:p>
+        <w:p>
+          <w:pPr>
+            <w:pStyle w:val="Verzeichnis1"/>
+            <w:tabs>
+              <w:tab w:val="right" w:leader="dot" w:pos="9061"/>
+            </w:tabs>
+            <w:rPr>
+              <w:rFonts w:asciiTheme="minorHAnsi" w:eastAsiaTheme="minorEastAsia" w:hAnsiTheme="minorHAnsi"/>
+              <w:noProof/>
+              <w:sz w:val="22"/>
+              <w:lang w:eastAsia="de-DE"/>
+            </w:rPr>
+          </w:pPr>
+          <w:hyperlink w:anchor="_Toc527101617" w:history="1">
+            <w:r>
+              <w:rPr>
+                <w:rStyle w:val="Hyperlink"/>
+                <w:noProof/>
+              </w:rPr>
+              <w:t>5 Benutzeroberfläche</w:t>
+            </w:r>
+            <w:r>
+              <w:rPr>
+                <w:noProof/>
+                <w:webHidden/>
+              </w:rPr>
+              <w:tab/>
+            </w:r>
+            <w:r>
+              <w:rPr>
+                <w:noProof/>
+                <w:webHidden/>
+              </w:rPr>
+              <w:fldChar w:fldCharType="begin"/>
+            </w:r>
+            <w:r>
+              <w:rPr>
+                <w:noProof/>
+                <w:webHidden/>
+              </w:rPr>
+              <w:instrText xml:space="preserve"> PAGEREF _Toc527101617 \h </w:instrText>
+            </w:r>
+            <w:r>
+              <w:rPr>
+                <w:noProof/>
+                <w:webHidden/>
+              </w:rPr>
+            </w:r>
+            <w:r>
+              <w:rPr>
+                <w:noProof/>
+                <w:webHidden/>
+              </w:rPr>
+              <w:fldChar w:fldCharType="separate"/>
+            </w:r>
+            <w:r>
+              <w:rPr>
+                <w:noProof/>
+                <w:webHidden/>
+              </w:rPr>
+              <w:t>4</w:t>
+            </w:r>
+            <w:r>
+              <w:rPr>
+                <w:noProof/>
+                <w:webHidden/>
+              </w:rPr>
+              <w:fldChar w:fldCharType="end"/>
+            </w:r>
+          </w:hyperlink>
+        </w:p>
+        <w:p>
+          <w:pPr>
+            <w:pStyle w:val="Verzeichnis1"/>
+            <w:tabs>
+              <w:tab w:val="right" w:leader="dot" w:pos="9061"/>
+            </w:tabs>
+            <w:rPr>
+              <w:rFonts w:asciiTheme="minorHAnsi" w:eastAsiaTheme="minorEastAsia" w:hAnsiTheme="minorHAnsi"/>
+              <w:noProof/>
+              <w:sz w:val="22"/>
+              <w:lang w:eastAsia="de-DE"/>
+            </w:rPr>
+          </w:pPr>
+          <w:hyperlink w:anchor="_Toc527101618" w:history="1">
+            <w:r>
+              <w:rPr>
+                <w:rStyle w:val="Hyperlink"/>
+                <w:noProof/>
+              </w:rPr>
+              <w:t>6 technische Produktumgebung</w:t>
+            </w:r>
+            <w:r>
+              <w:rPr>
+                <w:noProof/>
+                <w:webHidden/>
+              </w:rPr>
+              <w:tab/>
+            </w:r>
+            <w:r>
+              <w:rPr>
+                <w:noProof/>
+                <w:webHidden/>
+              </w:rPr>
+              <w:fldChar w:fldCharType="begin"/>
+            </w:r>
+            <w:r>
+              <w:rPr>
+                <w:noProof/>
+                <w:webHidden/>
+              </w:rPr>
+              <w:instrText xml:space="preserve"> PAGEREF _Toc527101618 \h </w:instrText>
+            </w:r>
+            <w:r>
+              <w:rPr>
+                <w:noProof/>
+                <w:webHidden/>
+              </w:rPr>
+            </w:r>
+            <w:r>
+              <w:rPr>
+                <w:noProof/>
+                <w:webHidden/>
+              </w:rPr>
+              <w:fldChar w:fldCharType="separate"/>
+            </w:r>
+            <w:r>
+              <w:rPr>
+                <w:noProof/>
+                <w:webHidden/>
+              </w:rPr>
+              <w:t>4</w:t>
+            </w:r>
+            <w:r>
+              <w:rPr>
+                <w:noProof/>
+                <w:webHidden/>
+              </w:rPr>
+              <w:fldChar w:fldCharType="end"/>
+            </w:r>
+          </w:hyperlink>
+        </w:p>
+        <w:p>
+          <w:pPr>
+            <w:pStyle w:val="Verzeichnis1"/>
+            <w:tabs>
+              <w:tab w:val="right" w:leader="dot" w:pos="9061"/>
+            </w:tabs>
+            <w:rPr>
+              <w:rFonts w:asciiTheme="minorHAnsi" w:eastAsiaTheme="minorEastAsia" w:hAnsiTheme="minorHAnsi"/>
+              <w:noProof/>
+              <w:sz w:val="22"/>
+              <w:lang w:eastAsia="de-DE"/>
+            </w:rPr>
+          </w:pPr>
+          <w:hyperlink w:anchor="_Toc527101619" w:history="1">
+            <w:r>
+              <w:rPr>
+                <w:rStyle w:val="Hyperlink"/>
+                <w:noProof/>
+              </w:rPr>
               <w:t>V Selbstständigkeitserklärung</w:t>
             </w:r>
             <w:r>
@@ -434,7 +1499,7 @@
                 <w:noProof/>
                 <w:webHidden/>
               </w:rPr>
-              <w:instrText xml:space="preserve"> PAGEREF _Toc526935954 \h </w:instrText>
+              <w:instrText xml:space="preserve"> PAGEREF _Toc527101619 \h </w:instrText>
             </w:r>
             <w:r>
               <w:rPr>
@@ -508,7 +1573,7 @@
       <w:pPr>
         <w:pStyle w:val="berschrift1"/>
       </w:pPr>
-      <w:bookmarkStart w:id="0" w:name="_Toc526935952"/>
+      <w:bookmarkStart w:id="0" w:name="_Toc527101602"/>
       <w:r>
         <w:lastRenderedPageBreak/>
         <w:t>I Abkürzungsverzeichnis</w:t>
@@ -562,121 +1627,120 @@
       <w:pPr>
         <w:pStyle w:val="berschrift1"/>
       </w:pPr>
-      <w:bookmarkStart w:id="1" w:name="_Toc526935953"/>
+      <w:bookmarkStart w:id="1" w:name="_Toc527101603"/>
       <w:r>
         <w:lastRenderedPageBreak/>
         <w:t xml:space="preserve">1 </w:t>
       </w:r>
+      <w:r>
+        <w:t>Anforderungen</w:t>
+      </w:r>
       <w:bookmarkEnd w:id="1"/>
-      <w:r>
-        <w:t>Anforderungen</w:t>
-      </w:r>
     </w:p>
     <w:p>
       <w:pPr>
         <w:pStyle w:val="berschrift2"/>
       </w:pPr>
+      <w:bookmarkStart w:id="2" w:name="_Toc527101604"/>
+    </w:p>
+    <w:p>
+      <w:r>
+        <w:t>Die Anforderungen werden in User Stories dargestellt. Diese beschreiben einen spezifischen Anwendungsfall, welcher von der Anwendung aus gelöst werden soll.</w:t>
+      </w:r>
+    </w:p>
+    <w:p/>
+    <w:p>
+      <w:pPr>
+        <w:pStyle w:val="berschrift2"/>
+      </w:pPr>
       <w:r>
         <w:t>1.1 Pflichtanforderungen</w:t>
       </w:r>
-    </w:p>
+      <w:bookmarkEnd w:id="2"/>
+    </w:p>
+    <w:p/>
+    <w:p>
+      <w:r>
+        <w:t>Als Anwender möchte ich, einen konkreten Ordner mit einem anderen Vergleichen. Im Resultat sollen die Unterschiede aufgezeigt werden.</w:t>
+      </w:r>
+    </w:p>
+    <w:p/>
+    <w:p>
+      <w:r>
+        <w:t>Als Anwender möchte ich einen Ordner an verschiedenen St</w:t>
+      </w:r>
+      <w:r>
+        <w:t>ellen benutzen. Diese brauchen denselben Informationsgehalt.</w:t>
+      </w:r>
+    </w:p>
+    <w:p/>
     <w:p>
       <w:pPr>
         <w:pStyle w:val="berschrift2"/>
       </w:pPr>
+      <w:bookmarkStart w:id="3" w:name="_Toc527101605"/>
       <w:r>
         <w:t>1.2 Wunschanforderungen</w:t>
       </w:r>
-    </w:p>
+      <w:bookmarkEnd w:id="3"/>
+    </w:p>
+    <w:p/>
+    <w:p>
+      <w:r>
+        <w:t>Als Anwender möchte ich nicht nur auf aus dem Betriebssystem erreichbare Ordner synchronisieren. Ein Abgleich zweier Ordner über FTP wäre praktisch.</w:t>
+      </w:r>
+    </w:p>
+    <w:p/>
+    <w:p>
+      <w:r>
+        <w:t>Als Anwender brauche ich einen automatischen Abgleich in einem selbstgewählten Zeitintervall. Somit wäre ein manuelle Abgleich nicht mehr nötig.</w:t>
+      </w:r>
+    </w:p>
+    <w:p/>
+    <w:p/>
+    <w:p/>
     <w:p>
       <w:pPr>
         <w:pStyle w:val="berschrift2"/>
       </w:pPr>
+      <w:bookmarkStart w:id="4" w:name="_Toc527101606"/>
       <w:r>
         <w:t>1.3 künftige Anforderungen</w:t>
       </w:r>
-    </w:p>
-    <w:p>
-      <w:r>
-        <w:t>2 Produkteinsatz</w:t>
-      </w:r>
-    </w:p>
-    <w:p>
-      <w:r>
-        <w:t>2.1 Anwendungsbereiche</w:t>
-      </w:r>
-    </w:p>
-    <w:p>
-      <w:r>
-        <w:t>2.2 Zielgruppen</w:t>
-      </w:r>
-    </w:p>
-    <w:p>
-      <w:r>
-        <w:t>2.3 Betriebsbedingung</w:t>
-      </w:r>
-    </w:p>
-    <w:p>
-      <w:r>
-        <w:t>3 Produktübersicht</w:t>
-      </w:r>
-    </w:p>
-    <w:p>
-      <w:r>
-        <w:t>3.1 Kurze Produktübersicht</w:t>
-      </w:r>
-    </w:p>
-    <w:p>
-      <w:r>
-        <w:t>3.2 UML-Diagramme</w:t>
-      </w:r>
-    </w:p>
-    <w:p>
-      <w:r>
-        <w:t>3.3 ER Diagramme</w:t>
-      </w:r>
-    </w:p>
-    <w:p>
-      <w:r>
-        <w:t>4 Produktfunktionen</w:t>
-      </w:r>
-    </w:p>
-    <w:p>
-      <w:r>
-        <w:t>4.1 …</w:t>
-      </w:r>
-      <w:bookmarkStart w:id="2" w:name="_GoBack"/>
-      <w:bookmarkEnd w:id="2"/>
-    </w:p>
-    <w:p>
-      <w:r>
-        <w:t>5 Benutzeroberfläche</w:t>
-      </w:r>
-    </w:p>
-    <w:p>
-      <w:r>
-        <w:t>6 technische Produktumgebung</w:t>
-      </w:r>
-    </w:p>
-    <w:p/>
-    <w:p/>
-    <w:p>
-      <w:r>
-        <w:t>Quixy</w:t>
-      </w:r>
-    </w:p>
-    <w:p/>
-    <w:p/>
-    <w:p/>
-    <w:p/>
-    <w:p/>
-    <w:p/>
-    <w:p/>
+      <w:bookmarkEnd w:id="4"/>
+    </w:p>
     <w:p>
       <w:pPr>
         <w:spacing w:after="160" w:line="259" w:lineRule="auto"/>
         <w:jc w:val="left"/>
       </w:pPr>
+      <w:bookmarkStart w:id="5" w:name="_Toc527101607"/>
+    </w:p>
+    <w:p>
+      <w:pPr>
+        <w:spacing w:after="160" w:line="259" w:lineRule="auto"/>
+        <w:jc w:val="left"/>
+      </w:pPr>
+    </w:p>
+    <w:p>
+      <w:pPr>
+        <w:spacing w:after="160" w:line="259" w:lineRule="auto"/>
+        <w:jc w:val="left"/>
+      </w:pPr>
+    </w:p>
+    <w:p>
+      <w:pPr>
+        <w:spacing w:after="160" w:line="259" w:lineRule="auto"/>
+        <w:jc w:val="left"/>
+        <w:rPr>
+          <w:rFonts w:eastAsiaTheme="majorEastAsia" w:cstheme="majorBidi"/>
+          <w:b/>
+          <w:i/>
+          <w:color w:val="000000" w:themeColor="text1"/>
+          <w:sz w:val="28"/>
+          <w:szCs w:val="32"/>
+        </w:rPr>
+      </w:pPr>
       <w:r>
         <w:br w:type="page"/>
       </w:r>
@@ -685,12 +1749,1251 @@
       <w:pPr>
         <w:pStyle w:val="berschrift1"/>
       </w:pPr>
-      <w:bookmarkStart w:id="3" w:name="_Toc526935954"/>
+      <w:r>
+        <w:lastRenderedPageBreak/>
+        <w:t>2 Produkteinsatz</w:t>
+      </w:r>
+      <w:bookmarkEnd w:id="5"/>
+    </w:p>
+    <w:p>
+      <w:pPr>
+        <w:pStyle w:val="berschrift2"/>
+      </w:pPr>
+      <w:bookmarkStart w:id="6" w:name="_Toc527101608"/>
+      <w:r>
+        <w:t>2.1 Anwendungsbereiche</w:t>
+      </w:r>
+      <w:bookmarkEnd w:id="6"/>
+    </w:p>
+    <w:p/>
+    <w:p>
+      <w:r>
+        <w:t>Dieses Prog</w:t>
+      </w:r>
+      <w:r>
+        <w:t>ramm hat die Funktion zwei Verzeichnisse zu analysieren, zu vergleichen und schlussendlich zu synchronisieren.</w:t>
+      </w:r>
+    </w:p>
+    <w:p/>
+    <w:p>
+      <w:pPr>
+        <w:pStyle w:val="berschrift2"/>
+      </w:pPr>
+      <w:bookmarkStart w:id="7" w:name="_Toc527101609"/>
+      <w:r>
+        <w:t>2.2 Zielgruppen</w:t>
+      </w:r>
+      <w:bookmarkEnd w:id="7"/>
+    </w:p>
+    <w:p>
+      <w:r>
+        <w:t>Die Zielgruppe ist jeder Benutzer eines Desktop-Betriebssystems.</w:t>
+      </w:r>
+    </w:p>
+    <w:p/>
+    <w:p>
+      <w:pPr>
+        <w:pStyle w:val="berschrift2"/>
+      </w:pPr>
+      <w:bookmarkStart w:id="8" w:name="_Toc527101610"/>
+      <w:r>
+        <w:t>2.3 Betriebsbedingung</w:t>
+      </w:r>
+      <w:bookmarkEnd w:id="8"/>
+    </w:p>
+    <w:p/>
+    <w:p>
+      <w:r>
+        <w:t xml:space="preserve">Für den Betrieb ist lediglich ein PC mit Java (TODO: Version? versionsunabhängig?) notwendig, da eine </w:t>
+      </w:r>
+      <w:r>
+        <w:t xml:space="preserve">dezentrale </w:t>
+      </w:r>
+      <w:r>
+        <w:t>Verbindung zwischen zwei Ordnern notwendig ist. Hierbei ist zu beachten, dass bei Standardgebrauch das Einbinden eines externen Laufwerkes benötigt wird.</w:t>
+      </w:r>
+    </w:p>
+    <w:p/>
+    <w:p>
+      <w:r>
+        <w:t>Soll eine FTP-Verbindung erstellt werden, muss eine Netz</w:t>
+      </w:r>
+      <w:r>
+        <w:t>werk</w:t>
+      </w:r>
+      <w:r>
+        <w:t>verbindung zu dem entsprechenden FTP-Server hergestellt werden können.</w:t>
+      </w:r>
+    </w:p>
+    <w:p/>
+    <w:p>
+      <w:pPr>
+        <w:spacing w:after="160" w:line="259" w:lineRule="auto"/>
+        <w:jc w:val="left"/>
+        <w:rPr>
+          <w:rFonts w:eastAsiaTheme="majorEastAsia" w:cstheme="majorBidi"/>
+          <w:b/>
+          <w:i/>
+          <w:color w:val="000000" w:themeColor="text1"/>
+          <w:sz w:val="28"/>
+          <w:szCs w:val="32"/>
+        </w:rPr>
+      </w:pPr>
+      <w:bookmarkStart w:id="9" w:name="_Toc527101611"/>
+      <w:r>
+        <w:br w:type="page"/>
+      </w:r>
+    </w:p>
+    <w:p>
+      <w:pPr>
+        <w:pStyle w:val="berschrift1"/>
+      </w:pPr>
+      <w:r>
+        <w:lastRenderedPageBreak/>
+        <w:t>3 Produktübersicht</w:t>
+      </w:r>
+      <w:bookmarkEnd w:id="9"/>
+    </w:p>
+    <w:p>
+      <w:pPr>
+        <w:pStyle w:val="berschrift2"/>
+      </w:pPr>
+      <w:bookmarkStart w:id="10" w:name="_Toc527101612"/>
+      <w:r>
+        <w:t>3.1 Kurze Produktübersicht</w:t>
+      </w:r>
+      <w:bookmarkEnd w:id="10"/>
+    </w:p>
+    <w:p/>
+    <w:p>
+      <w:r>
+        <w:t>QuixSync wird eine grafische Oberfläche erhalten. Diese soll folgende Funktionen ermöglichen:</w:t>
+      </w:r>
+    </w:p>
+    <w:p/>
+    <w:p>
+      <w:r>
+        <w:t xml:space="preserve">- </w:t>
+      </w:r>
+      <w:r>
+        <w:tab/>
+        <w:t>Auswählen zweier Verzeichnisse (Quellverzeichnis, Zielverzeichnis)</w:t>
+      </w:r>
+    </w:p>
+    <w:p>
+      <w:r>
+        <w:t xml:space="preserve">- </w:t>
+      </w:r>
+      <w:r>
+        <w:tab/>
+        <w:t>Erstellen einer Indexdatei für ein Verzeichnis</w:t>
+      </w:r>
+    </w:p>
+    <w:p>
+      <w:r>
+        <w:t>-</w:t>
+      </w:r>
+      <w:r>
+        <w:tab/>
+        <w:t>Vereinfachtes Anzeigen einer Indexdatei</w:t>
+      </w:r>
+    </w:p>
+    <w:p>
+      <w:r>
+        <w:t xml:space="preserve">- </w:t>
+      </w:r>
+      <w:r>
+        <w:tab/>
+        <w:t>Erstellen einer Vergleichsdatei zweier Indexdateien</w:t>
+      </w:r>
+    </w:p>
+    <w:p>
+      <w:r>
+        <w:t xml:space="preserve">- </w:t>
+      </w:r>
+      <w:r>
+        <w:tab/>
+        <w:t>Vereinfachtes Anzeigen einer Vergleichsdatei</w:t>
+      </w:r>
+    </w:p>
+    <w:p>
+      <w:r>
+        <w:t xml:space="preserve">- </w:t>
+      </w:r>
+      <w:r>
+        <w:tab/>
+        <w:t>Starten einer weichen Synchronisation aufgrund einer Vergleichsdatei</w:t>
+      </w:r>
+    </w:p>
+    <w:p>
+      <w:r>
+        <w:t xml:space="preserve">- </w:t>
+      </w:r>
+      <w:r>
+        <w:tab/>
+        <w:t>Starten einer harten Synchronisation aufgrund einer Vergleichsdatei</w:t>
+      </w:r>
+    </w:p>
+    <w:p>
+      <w:r>
+        <w:t xml:space="preserve">- </w:t>
+      </w:r>
+      <w:r>
+        <w:tab/>
+        <w:t xml:space="preserve">Starten einer kompletten Synchronisation </w:t>
+      </w:r>
+    </w:p>
+    <w:p>
+      <w:pPr>
+        <w:ind w:firstLine="708"/>
+      </w:pPr>
+      <w:r>
+        <w:t>(Erstellen und Vergleich von Indexdateien mit inbegriffen)</w:t>
+      </w:r>
+    </w:p>
+    <w:p>
+      <w:r>
+        <w:t>-</w:t>
+      </w:r>
+      <w:r>
+        <w:tab/>
+        <w:t>Setzen von Einstellungen</w:t>
+      </w:r>
+    </w:p>
+    <w:p/>
+    <w:p/>
+    <w:p>
+      <w:pPr>
+        <w:pStyle w:val="berschrift2"/>
+      </w:pPr>
+      <w:bookmarkStart w:id="11" w:name="_Toc527101613"/>
+      <w:r>
+        <w:t>3.2 UML-Diagramme</w:t>
+      </w:r>
+      <w:bookmarkEnd w:id="11"/>
+    </w:p>
+    <w:p>
+      <w:pPr>
+        <w:pStyle w:val="berschrift3"/>
+      </w:pPr>
+      <w:r>
+        <w:t>3.2.1 Ablauf einer kompletten Synchronisation</w:t>
+      </w:r>
+    </w:p>
+    <w:p/>
+    <w:p>
+      <w:r>
+        <w:t>3 Schritte:</w:t>
+      </w:r>
+    </w:p>
+    <w:p>
+      <w:r>
+        <w:tab/>
+      </w:r>
+      <w:r>
+        <w:tab/>
+        <w:t xml:space="preserve">Indizierung </w:t>
+      </w:r>
+      <w:r>
+        <w:sym w:font="Wingdings" w:char="F0E0"/>
+      </w:r>
+      <w:r>
+        <w:t xml:space="preserve"> Vergleichen </w:t>
+      </w:r>
+      <w:r>
+        <w:sym w:font="Wingdings" w:char="F0E0"/>
+      </w:r>
+      <w:r>
+        <w:t xml:space="preserve"> Synchronisieren</w:t>
+      </w:r>
+    </w:p>
+    <w:p>
+      <w:pPr>
+        <w:ind w:left="708" w:firstLine="708"/>
+      </w:pPr>
+      <w:r>
+        <w:t>(Bedenken, das Diagramm muss im Hochformat sein)</w:t>
+      </w:r>
+    </w:p>
+    <w:p/>
+    <w:p>
+      <w:pPr>
+        <w:spacing w:after="160" w:line="259" w:lineRule="auto"/>
+        <w:jc w:val="left"/>
+        <w:rPr>
+          <w:rFonts w:eastAsiaTheme="majorEastAsia" w:cstheme="majorBidi"/>
+          <w:i/>
+          <w:color w:val="000000" w:themeColor="text1"/>
+          <w:szCs w:val="24"/>
+        </w:rPr>
+      </w:pPr>
+      <w:r>
+        <w:br w:type="page"/>
+      </w:r>
+    </w:p>
+    <w:p>
+      <w:pPr>
+        <w:pStyle w:val="berschrift3"/>
+      </w:pPr>
+      <w:r>
+        <w:lastRenderedPageBreak/>
+        <w:t>3.2.2   Indizierung</w:t>
+      </w:r>
+    </w:p>
+    <w:p/>
+    <w:p>
+      <w:r>
+        <w:t>Parameter: Verzeichnis</w:t>
+      </w:r>
+    </w:p>
+    <w:p>
+      <w:pPr>
+        <w:ind w:firstLine="708"/>
+      </w:pPr>
+      <w:r>
+        <w:sym w:font="Wingdings" w:char="F0E0"/>
+      </w:r>
+      <w:r>
+        <w:t xml:space="preserve"> Inhalt wird aufgelistet</w:t>
+      </w:r>
+    </w:p>
+    <w:p>
+      <w:r>
+        <w:tab/>
+      </w:r>
+      <w:r>
+        <w:sym w:font="Wingdings" w:char="F0E0"/>
+      </w:r>
+      <w:r>
+        <w:t xml:space="preserve"> zwei Arrays werden erstellt (Ordner, Dateien)</w:t>
+      </w:r>
+    </w:p>
+    <w:p>
+      <w:r>
+        <w:tab/>
+      </w:r>
+      <w:r>
+        <w:tab/>
+      </w:r>
+      <w:r>
+        <w:sym w:font="Wingdings" w:char="F0E0"/>
+      </w:r>
+      <w:r>
+        <w:t xml:space="preserve"> Informationen zu der Datei werden gespeichert:</w:t>
+      </w:r>
+    </w:p>
+    <w:p>
+      <w:r>
+        <w:tab/>
+      </w:r>
+      <w:r>
+        <w:tab/>
+      </w:r>
+      <w:r>
+        <w:tab/>
+      </w:r>
+      <w:r>
+        <w:t>(siehe 3.3.1)</w:t>
+      </w:r>
+    </w:p>
+    <w:p/>
+    <w:p>
+      <w:r>
+        <w:tab/>
+      </w:r>
+      <w:r>
+        <w:tab/>
+      </w:r>
+      <w:r>
+        <w:sym w:font="Wingdings" w:char="F0E0"/>
+      </w:r>
+      <w:r>
+        <w:t xml:space="preserve"> Informationen zum Ordner werden gesammelt:</w:t>
+      </w:r>
+    </w:p>
+    <w:p>
+      <w:r>
+        <w:tab/>
+      </w:r>
+      <w:r>
+        <w:tab/>
+      </w:r>
+      <w:r>
+        <w:tab/>
+      </w:r>
+      <w:r>
+        <w:t>(siehe 3.3.</w:t>
+      </w:r>
+      <w:r>
+        <w:t>1</w:t>
+      </w:r>
+      <w:bookmarkStart w:id="12" w:name="_GoBack"/>
+      <w:bookmarkEnd w:id="12"/>
+      <w:r>
+        <w:t>)</w:t>
+      </w:r>
+    </w:p>
+    <w:p>
+      <w:pPr>
+        <w:ind w:left="2124" w:firstLine="708"/>
+      </w:pPr>
+    </w:p>
+    <w:p>
+      <w:r>
+        <w:tab/>
+      </w:r>
+      <w:r>
+        <w:sym w:font="Wingdings" w:char="F0E0"/>
+      </w:r>
+      <w:r>
+        <w:t xml:space="preserve"> rekursive Inhaltauflistung der Ordner</w:t>
+      </w:r>
+    </w:p>
+    <w:p>
+      <w:r>
+        <w:tab/>
+      </w:r>
+      <w:r>
+        <w:sym w:font="Wingdings" w:char="F0E0"/>
+      </w:r>
+      <w:r>
+        <w:t xml:space="preserve"> Speicherung der Arrays mit weiteren Informationen</w:t>
+      </w:r>
+      <w:r>
+        <w:t xml:space="preserve"> in einer Datei</w:t>
+      </w:r>
+    </w:p>
+    <w:p>
+      <w:r>
+        <w:tab/>
+      </w:r>
+      <w:r>
+        <w:tab/>
+      </w:r>
+      <w:r>
+        <w:sym w:font="Wingdings" w:char="F0E0"/>
+      </w:r>
+      <w:r>
+        <w:t xml:space="preserve"> Anzahl der Dateien</w:t>
+      </w:r>
+    </w:p>
+    <w:p>
+      <w:r>
+        <w:tab/>
+      </w:r>
+      <w:r>
+        <w:tab/>
+      </w:r>
+      <w:r>
+        <w:sym w:font="Wingdings" w:char="F0E0"/>
+      </w:r>
+    </w:p>
+    <w:p/>
+    <w:p>
+      <w:pPr>
+        <w:spacing w:after="160" w:line="259" w:lineRule="auto"/>
+        <w:jc w:val="left"/>
+        <w:rPr>
+          <w:rFonts w:eastAsiaTheme="majorEastAsia" w:cstheme="majorBidi"/>
+          <w:i/>
+          <w:color w:val="000000" w:themeColor="text1"/>
+          <w:szCs w:val="24"/>
+        </w:rPr>
+      </w:pPr>
+      <w:r>
+        <w:br w:type="page"/>
+      </w:r>
+    </w:p>
+    <w:p>
+      <w:pPr>
+        <w:pStyle w:val="berschrift3"/>
+      </w:pPr>
+      <w:r>
+        <w:lastRenderedPageBreak/>
+        <w:t>3.2.3 Vergleich</w:t>
+      </w:r>
+    </w:p>
+    <w:p/>
+    <w:p>
+      <w:r>
+        <w:t>Parameter: zwei Indizierungsdateien</w:t>
+      </w:r>
+      <w:r>
+        <w:t xml:space="preserve">, </w:t>
+      </w:r>
+      <w:r>
+        <w:t>isHardSync</w:t>
+      </w:r>
+    </w:p>
+    <w:p/>
+    <w:p>
+      <w:pPr>
+        <w:ind w:left="708"/>
+      </w:pPr>
+      <w:r>
+        <w:sym w:font="Wingdings" w:char="F0E0"/>
+      </w:r>
+      <w:r>
+        <w:t xml:space="preserve"> Schleife der Elemente (Ordner/Dateien) der ersten Ebene werden von dem Quellindex aufgerufen </w:t>
+      </w:r>
+    </w:p>
+    <w:p>
+      <w:pPr>
+        <w:ind w:left="708"/>
+      </w:pPr>
+      <w:r>
+        <w:tab/>
+      </w:r>
+      <w:r>
+        <w:sym w:font="Wingdings" w:char="F0E0"/>
+      </w:r>
+      <w:r>
+        <w:t xml:space="preserve"> Suche der Datei mit dem Erstelldatum in dem Zielindex</w:t>
+      </w:r>
+    </w:p>
+    <w:p>
+      <w:r>
+        <w:tab/>
+      </w:r>
+      <w:r>
+        <w:tab/>
+      </w:r>
+      <w:r>
+        <w:tab/>
+      </w:r>
+      <w:r>
+        <w:sym w:font="Wingdings" w:char="F0E0"/>
+      </w:r>
+      <w:r>
+        <w:t xml:space="preserve"> gefunden?</w:t>
+      </w:r>
+    </w:p>
+    <w:p>
+      <w:pPr>
+        <w:ind w:left="2829" w:hanging="705"/>
+      </w:pPr>
+      <w:r>
+        <w:t>ja</w:t>
+      </w:r>
+      <w:r>
+        <w:tab/>
+      </w:r>
+      <w:r>
+        <w:sym w:font="Wingdings" w:char="F0E0"/>
+      </w:r>
+      <w:r>
+        <w:t xml:space="preserve"> Flag „isCompared“ wird auf true gesetzt</w:t>
+      </w:r>
+    </w:p>
+    <w:p>
+      <w:pPr>
+        <w:ind w:left="2829"/>
+      </w:pPr>
+      <w:r>
+        <w:sym w:font="Wingdings" w:char="F0E0"/>
+      </w:r>
+      <w:r>
+        <w:t xml:space="preserve"> ist der Name, die Dateigröße oder das „zuletzt geändert“ verschieden</w:t>
+      </w:r>
+      <w:r>
+        <w:t>?</w:t>
+      </w:r>
+    </w:p>
+    <w:p>
+      <w:r>
+        <w:tab/>
+      </w:r>
+      <w:r>
+        <w:tab/>
+      </w:r>
+      <w:r>
+        <w:tab/>
+      </w:r>
+      <w:r>
+        <w:tab/>
+      </w:r>
+      <w:r>
+        <w:t>ja</w:t>
+      </w:r>
+      <w:r>
+        <w:tab/>
+      </w:r>
+      <w:r>
+        <w:sym w:font="Wingdings" w:char="F0E0"/>
+      </w:r>
+      <w:r>
+        <w:t xml:space="preserve"> Element</w:t>
+      </w:r>
+      <w:r>
+        <w:t xml:space="preserve"> wird im Return</w:t>
+      </w:r>
+      <w:r>
+        <w:t>CopyA</w:t>
+      </w:r>
+      <w:r>
+        <w:t>rray gespeichert</w:t>
+      </w:r>
+    </w:p>
+    <w:p>
+      <w:r>
+        <w:tab/>
+      </w:r>
+      <w:r>
+        <w:tab/>
+      </w:r>
+      <w:r>
+        <w:tab/>
+      </w:r>
+      <w:r>
+        <w:tab/>
+        <w:t>nein</w:t>
+      </w:r>
+      <w:r>
+        <w:tab/>
+      </w:r>
+      <w:r>
+        <w:sym w:font="Wingdings" w:char="F0E0"/>
+      </w:r>
+      <w:r>
+        <w:t xml:space="preserve"> Datei wird ignoriert</w:t>
+      </w:r>
+    </w:p>
+    <w:p>
+      <w:r>
+        <w:tab/>
+      </w:r>
+      <w:r>
+        <w:tab/>
+      </w:r>
+      <w:r>
+        <w:tab/>
+        <w:t>nein</w:t>
+      </w:r>
+      <w:r>
+        <w:tab/>
+      </w:r>
+      <w:r>
+        <w:sym w:font="Wingdings" w:char="F0E0"/>
+      </w:r>
+      <w:r>
+        <w:t xml:space="preserve"> Element wird </w:t>
+      </w:r>
+      <w:r>
+        <w:t>Return</w:t>
+      </w:r>
+      <w:r>
+        <w:t>CopyA</w:t>
+      </w:r>
+      <w:r>
+        <w:t>rray</w:t>
+      </w:r>
+      <w:r>
+        <w:t xml:space="preserve"> gespeichert</w:t>
+      </w:r>
+    </w:p>
+    <w:p>
+      <w:pPr>
+        <w:ind w:left="705"/>
+      </w:pPr>
+      <w:r>
+        <w:sym w:font="Wingdings" w:char="F0E0"/>
+      </w:r>
+      <w:r>
+        <w:t xml:space="preserve"> </w:t>
+      </w:r>
+      <w:r>
+        <w:t xml:space="preserve">Ordner aus dem </w:t>
+      </w:r>
+      <w:r>
+        <w:t>Return</w:t>
+      </w:r>
+      <w:r>
+        <w:t>CopyA</w:t>
+      </w:r>
+      <w:r>
+        <w:t>rray, werden auf dieselbe Weise rekursiv verglichen</w:t>
+      </w:r>
+    </w:p>
+    <w:p/>
+    <w:p>
+      <w:r>
+        <w:tab/>
+      </w:r>
+      <w:r>
+        <w:sym w:font="Wingdings" w:char="F0E0"/>
+      </w:r>
+      <w:r>
+        <w:t xml:space="preserve"> isHardSync?</w:t>
+      </w:r>
+    </w:p>
+    <w:p>
+      <w:pPr>
+        <w:ind w:left="708" w:hanging="708"/>
+      </w:pPr>
+      <w:r>
+        <w:tab/>
+        <w:t>ja</w:t>
+      </w:r>
+      <w:r>
+        <w:tab/>
+      </w:r>
+      <w:r>
+        <w:sym w:font="Wingdings" w:char="F0E0"/>
+      </w:r>
+      <w:r>
+        <w:t xml:space="preserve"> Schleife der Elemente der ersten Ebene werden von dem Zielindex </w:t>
+      </w:r>
+    </w:p>
+    <w:p>
+      <w:pPr>
+        <w:ind w:left="708" w:firstLine="708"/>
+      </w:pPr>
+      <w:r>
+        <w:t>aufgerufen</w:t>
+      </w:r>
+    </w:p>
+    <w:p>
+      <w:pPr>
+        <w:ind w:left="708" w:firstLine="708"/>
+      </w:pPr>
+      <w:r>
+        <w:tab/>
+      </w:r>
+      <w:r>
+        <w:sym w:font="Wingdings" w:char="F0E0"/>
+      </w:r>
+      <w:r>
+        <w:t xml:space="preserve"> „isCompared“ == true?</w:t>
+      </w:r>
+    </w:p>
+    <w:p>
+      <w:pPr>
+        <w:ind w:left="708" w:firstLine="708"/>
+      </w:pPr>
+      <w:r>
+        <w:tab/>
+        <w:t>ja</w:t>
+      </w:r>
+      <w:r>
+        <w:tab/>
+      </w:r>
+      <w:r>
+        <w:sym w:font="Wingdings" w:char="F0E0"/>
+      </w:r>
+      <w:r>
+        <w:t xml:space="preserve"> nichts geschieht</w:t>
+      </w:r>
+    </w:p>
+    <w:p>
+      <w:pPr>
+        <w:ind w:left="708" w:firstLine="708"/>
+      </w:pPr>
+      <w:r>
+        <w:tab/>
+        <w:t>nein</w:t>
+      </w:r>
+      <w:r>
+        <w:tab/>
+      </w:r>
+      <w:r>
+        <w:sym w:font="Wingdings" w:char="F0E0"/>
+      </w:r>
+      <w:r>
+        <w:t xml:space="preserve"> Element wird im ReturnDeleteArray gespeichert</w:t>
+      </w:r>
+    </w:p>
+    <w:p>
+      <w:r>
+        <w:tab/>
+        <w:t>nein</w:t>
+      </w:r>
+      <w:r>
+        <w:tab/>
+      </w:r>
+      <w:r>
+        <w:sym w:font="Wingdings" w:char="F0E0"/>
+      </w:r>
+      <w:r>
+        <w:t xml:space="preserve"> nichts geschieht</w:t>
+      </w:r>
+    </w:p>
+    <w:p/>
+    <w:p>
+      <w:r>
+        <w:tab/>
+      </w:r>
+      <w:r>
+        <w:sym w:font="Wingdings" w:char="F0E0"/>
+      </w:r>
+      <w:r>
+        <w:t xml:space="preserve"> Return</w:t>
+      </w:r>
+      <w:r>
+        <w:t>CopyA</w:t>
+      </w:r>
+      <w:r>
+        <w:t xml:space="preserve">rray </w:t>
+      </w:r>
+      <w:r>
+        <w:t xml:space="preserve">und ReturnDeleteArray werden </w:t>
+      </w:r>
+      <w:r>
+        <w:t>in einer Datei gespeichert</w:t>
+      </w:r>
+    </w:p>
+    <w:p>
+      <w:pPr>
+        <w:spacing w:after="160" w:line="259" w:lineRule="auto"/>
+        <w:jc w:val="left"/>
+        <w:rPr>
+          <w:rFonts w:eastAsiaTheme="majorEastAsia" w:cstheme="majorBidi"/>
+          <w:i/>
+          <w:color w:val="000000" w:themeColor="text1"/>
+          <w:szCs w:val="24"/>
+        </w:rPr>
+      </w:pPr>
+      <w:r>
+        <w:br w:type="page"/>
+      </w:r>
+    </w:p>
+    <w:p>
+      <w:pPr>
+        <w:pStyle w:val="berschrift3"/>
+      </w:pPr>
+      <w:r>
+        <w:lastRenderedPageBreak/>
+        <w:t>3.2.4 Synchronisierung</w:t>
+      </w:r>
+    </w:p>
+    <w:p/>
+    <w:p>
+      <w:r>
+        <w:t>Parameter: Vergleichsdatei</w:t>
+      </w:r>
+    </w:p>
+    <w:p>
+      <w:r>
+        <w:tab/>
+      </w:r>
+    </w:p>
+    <w:p>
+      <w:r>
+        <w:tab/>
+      </w:r>
+      <w:r>
+        <w:sym w:font="Wingdings" w:char="F0E0"/>
+      </w:r>
+      <w:r>
+        <w:t xml:space="preserve"> Array der fehlenden Daten</w:t>
+      </w:r>
+      <w:r>
+        <w:t>(ReturnCopyArray)</w:t>
+      </w:r>
+      <w:r>
+        <w:t xml:space="preserve">, wird nach und nach </w:t>
+      </w:r>
+    </w:p>
+    <w:p>
+      <w:pPr>
+        <w:ind w:left="708"/>
+      </w:pPr>
+      <w:r>
+        <w:t>durchgegangen</w:t>
+      </w:r>
+    </w:p>
+    <w:p>
+      <w:r>
+        <w:tab/>
+      </w:r>
+      <w:r>
+        <w:tab/>
+      </w:r>
+      <w:r>
+        <w:sym w:font="Wingdings" w:char="F0E0"/>
+      </w:r>
+      <w:r>
+        <w:t xml:space="preserve"> Daten werden kopiert </w:t>
+      </w:r>
+    </w:p>
+    <w:p>
+      <w:pPr>
+        <w:spacing w:after="160" w:line="259" w:lineRule="auto"/>
+        <w:ind w:left="705"/>
+        <w:jc w:val="left"/>
+      </w:pPr>
+      <w:bookmarkStart w:id="13" w:name="_Toc527101614"/>
+      <w:r>
+        <w:sym w:font="Wingdings" w:char="F0E0"/>
+      </w:r>
+      <w:r>
+        <w:t xml:space="preserve"> Array der zu löschenden Daten (ReturnDeleteArray), wird nach und nach durchgegangen</w:t>
+      </w:r>
+    </w:p>
+    <w:p>
+      <w:pPr>
+        <w:spacing w:after="160" w:line="259" w:lineRule="auto"/>
+        <w:ind w:left="705"/>
+        <w:jc w:val="left"/>
+      </w:pPr>
+      <w:r>
+        <w:tab/>
+      </w:r>
+      <w:r>
+        <w:tab/>
+      </w:r>
+      <w:r>
+        <w:sym w:font="Wingdings" w:char="F0E0"/>
+      </w:r>
+      <w:r>
+        <w:t xml:space="preserve"> Daten werden gelöscht</w:t>
+      </w:r>
+      <w:r>
+        <w:br w:type="page"/>
+      </w:r>
+    </w:p>
+    <w:p>
+      <w:pPr>
+        <w:pStyle w:val="berschrift2"/>
+      </w:pPr>
+      <w:r>
+        <w:lastRenderedPageBreak/>
+        <w:t>3.3 ER Diagramm</w:t>
+      </w:r>
+      <w:bookmarkEnd w:id="13"/>
+      <w:r>
+        <w:t>e</w:t>
+      </w:r>
+    </w:p>
+    <w:p>
+      <w:r>
+        <w:t xml:space="preserve">3.3.1 </w:t>
+      </w:r>
+      <w:r>
+        <w:t>Speicherelement</w:t>
+      </w:r>
+    </w:p>
+    <w:p/>
+    <w:p>
+      <w:r>
+        <w:tab/>
+        <w:t>Datei enthält Eigenschaften:</w:t>
+      </w:r>
+    </w:p>
+    <w:p>
+      <w:r>
+        <w:tab/>
+      </w:r>
+      <w:r>
+        <w:tab/>
+        <w:t>- Erstelldatum</w:t>
+      </w:r>
+      <w:r>
+        <w:tab/>
+        <w:t>(Timestamp)</w:t>
+      </w:r>
+    </w:p>
+    <w:p>
+      <w:r>
+        <w:tab/>
+      </w:r>
+      <w:r>
+        <w:tab/>
+        <w:t>- zuletzt geändert</w:t>
+      </w:r>
+      <w:r>
+        <w:tab/>
+        <w:t>(Timestamp)</w:t>
+      </w:r>
+    </w:p>
+    <w:p>
+      <w:r>
+        <w:tab/>
+      </w:r>
+      <w:r>
+        <w:tab/>
+        <w:t>- absoluter Pfad</w:t>
+      </w:r>
+      <w:r>
+        <w:tab/>
+        <w:t>(String)</w:t>
+      </w:r>
+    </w:p>
+    <w:p>
+      <w:r>
+        <w:tab/>
+      </w:r>
+      <w:r>
+        <w:tab/>
+        <w:t>- Speichergröße</w:t>
+      </w:r>
+      <w:r>
+        <w:tab/>
+        <w:t>(File Size (</w:t>
+      </w:r>
+      <w:r>
+        <w:t>siehe 3.3.2</w:t>
+      </w:r>
+      <w:r>
+        <w:t xml:space="preserve"> ))</w:t>
+      </w:r>
+    </w:p>
+    <w:p/>
+    <w:p>
+      <w:r>
+        <w:tab/>
+        <w:t>Spezialisierungen:</w:t>
+      </w:r>
+    </w:p>
+    <w:p>
+      <w:r>
+        <w:tab/>
+      </w:r>
+      <w:r>
+        <w:tab/>
+        <w:t>- Datei</w:t>
+      </w:r>
+    </w:p>
+    <w:p>
+      <w:r>
+        <w:tab/>
+      </w:r>
+      <w:r>
+        <w:tab/>
+        <w:t>- Ordner</w:t>
+      </w:r>
+    </w:p>
+    <w:p/>
+    <w:p>
+      <w:r>
+        <w:tab/>
+        <w:t>Abhängigkeiten:</w:t>
+      </w:r>
+    </w:p>
+    <w:p>
+      <w:r>
+        <w:tab/>
+      </w:r>
+      <w:r>
+        <w:tab/>
+      </w:r>
+      <w:r>
+        <w:t xml:space="preserve">Datei hat einen </w:t>
+      </w:r>
+      <w:r>
+        <w:t>übergeordneten Ordner</w:t>
+      </w:r>
+      <w:r>
+        <w:tab/>
+        <w:t>(String)</w:t>
+      </w:r>
+    </w:p>
+    <w:p>
+      <w:bookmarkStart w:id="14" w:name="_Toc527101615"/>
+    </w:p>
+    <w:p>
+      <w:r>
+        <w:t>3.3.2</w:t>
+      </w:r>
+      <w:r>
+        <w:t xml:space="preserve"> File Size</w:t>
+      </w:r>
+    </w:p>
+    <w:p/>
+    <w:p>
+      <w:r>
+        <w:tab/>
+        <w:t>Eigenschaften:</w:t>
+      </w:r>
+    </w:p>
+    <w:p>
+      <w:r>
+        <w:tab/>
+      </w:r>
+      <w:r>
+        <w:tab/>
+      </w:r>
+      <w:r>
+        <w:tab/>
+        <w:t xml:space="preserve">- Größe </w:t>
+      </w:r>
+      <w:r>
+        <w:tab/>
+        <w:t>(float)</w:t>
+      </w:r>
+    </w:p>
+    <w:p>
+      <w:r>
+        <w:tab/>
+      </w:r>
+      <w:r>
+        <w:tab/>
+      </w:r>
+      <w:r>
+        <w:tab/>
+        <w:t>- Vorzeichen</w:t>
+      </w:r>
+      <w:r>
+        <w:tab/>
+        <w:t>(char)</w:t>
+      </w:r>
+    </w:p>
+    <w:p/>
+    <w:p/>
+    <w:p>
+      <w:pPr>
+        <w:spacing w:after="160" w:line="259" w:lineRule="auto"/>
+        <w:jc w:val="left"/>
+        <w:rPr>
+          <w:rFonts w:eastAsiaTheme="majorEastAsia" w:cstheme="majorBidi"/>
+          <w:b/>
+          <w:i/>
+          <w:color w:val="000000" w:themeColor="text1"/>
+          <w:sz w:val="28"/>
+          <w:szCs w:val="32"/>
+        </w:rPr>
+      </w:pPr>
+      <w:r>
+        <w:br w:type="page"/>
+      </w:r>
+    </w:p>
+    <w:p>
+      <w:pPr>
+        <w:pStyle w:val="berschrift1"/>
+      </w:pPr>
+      <w:r>
+        <w:lastRenderedPageBreak/>
+        <w:t>4 Produktfunktionen</w:t>
+      </w:r>
+      <w:bookmarkEnd w:id="14"/>
+    </w:p>
+    <w:p>
+      <w:pPr>
+        <w:pStyle w:val="berschrift2"/>
+      </w:pPr>
+      <w:bookmarkStart w:id="15" w:name="_Toc527101616"/>
+      <w:r>
+        <w:t>4.1</w:t>
+      </w:r>
+      <w:bookmarkEnd w:id="15"/>
+      <w:r>
+        <w:t xml:space="preserve"> Analysieren</w:t>
+      </w:r>
+    </w:p>
+    <w:p>
+      <w:pPr>
+        <w:pStyle w:val="berschrift2"/>
+      </w:pPr>
+      <w:r>
+        <w:t>4.2 Vergleichen</w:t>
+      </w:r>
+    </w:p>
+    <w:p>
+      <w:pPr>
+        <w:pStyle w:val="berschrift2"/>
+      </w:pPr>
+      <w:r>
+        <w:t>4.3 Synchronisierung</w:t>
+      </w:r>
+    </w:p>
+    <w:p>
+      <w:pPr>
+        <w:pStyle w:val="berschrift2"/>
+      </w:pPr>
+      <w:r>
+        <w:t>4.4 FTP-Verbindungen</w:t>
+      </w:r>
+    </w:p>
+    <w:p>
+      <w:pPr>
+        <w:pStyle w:val="berschrift2"/>
+      </w:pPr>
+      <w:r>
+        <w:t>(</w:t>
+      </w:r>
+      <w:r>
+        <w:t xml:space="preserve">4.5 </w:t>
+      </w:r>
+      <w:r>
+        <w:t xml:space="preserve">Daemon </w:t>
+      </w:r>
+      <w:r>
+        <w:t>Betrieb</w:t>
+      </w:r>
+      <w:r>
+        <w:t>)</w:t>
+      </w:r>
+    </w:p>
+    <w:p>
+      <w:pPr>
+        <w:spacing w:after="160" w:line="259" w:lineRule="auto"/>
+        <w:jc w:val="left"/>
+        <w:rPr>
+          <w:rFonts w:eastAsiaTheme="majorEastAsia" w:cstheme="majorBidi"/>
+          <w:b/>
+          <w:i/>
+          <w:color w:val="000000" w:themeColor="text1"/>
+          <w:sz w:val="28"/>
+          <w:szCs w:val="32"/>
+        </w:rPr>
+      </w:pPr>
+      <w:bookmarkStart w:id="16" w:name="_Toc527101617"/>
+      <w:r>
+        <w:br w:type="page"/>
+      </w:r>
+    </w:p>
+    <w:p>
+      <w:pPr>
+        <w:pStyle w:val="berschrift1"/>
+      </w:pPr>
+      <w:r>
+        <w:lastRenderedPageBreak/>
+        <w:t>5 Benutzeroberfläche</w:t>
+      </w:r>
+      <w:bookmarkEnd w:id="16"/>
+    </w:p>
+    <w:p>
+      <w:pPr>
+        <w:spacing w:after="160" w:line="259" w:lineRule="auto"/>
+        <w:jc w:val="left"/>
+        <w:rPr>
+          <w:rFonts w:eastAsiaTheme="majorEastAsia" w:cstheme="majorBidi"/>
+          <w:b/>
+          <w:i/>
+          <w:color w:val="000000" w:themeColor="text1"/>
+          <w:sz w:val="28"/>
+          <w:szCs w:val="32"/>
+        </w:rPr>
+      </w:pPr>
+      <w:bookmarkStart w:id="17" w:name="_Toc527101618"/>
+      <w:r>
+        <w:br w:type="page"/>
+      </w:r>
+      <w:bookmarkEnd w:id="17"/>
+    </w:p>
+    <w:p/>
+    <w:p/>
+    <w:p/>
+    <w:p/>
+    <w:p/>
+    <w:p>
+      <w:pPr>
+        <w:spacing w:after="160" w:line="259" w:lineRule="auto"/>
+        <w:jc w:val="left"/>
+      </w:pPr>
+      <w:r>
+        <w:br w:type="page"/>
+      </w:r>
+    </w:p>
+    <w:p>
+      <w:pPr>
+        <w:pStyle w:val="berschrift1"/>
+      </w:pPr>
+      <w:bookmarkStart w:id="18" w:name="_Toc527101619"/>
       <w:r>
         <w:lastRenderedPageBreak/>
         <w:t>V Selbstständigkeitserklärung</w:t>
       </w:r>
-      <w:bookmarkEnd w:id="3"/>
+      <w:bookmarkEnd w:id="18"/>
     </w:p>
     <w:p>
       <w:r>
@@ -887,30 +3190,14 @@
       <w:pStyle w:val="Kopfzeile"/>
       <w:jc w:val="right"/>
     </w:pPr>
-    <w:r>
-      <w:fldChar w:fldCharType="begin"/>
-    </w:r>
-    <w:r>
-      <w:instrText xml:space="preserve"> STYLEREF  "Überschri</w:instrText>
-    </w:r>
-    <w:r>
-      <w:instrText xml:space="preserve">ft 1"  \* MERGEFORMAT </w:instrText>
-    </w:r>
-    <w:r>
-      <w:fldChar w:fldCharType="separate"/>
-    </w:r>
-    <w:r>
-      <w:rPr>
-        <w:noProof/>
-      </w:rPr>
-      <w:t>1 Anforderungen</w:t>
-    </w:r>
-    <w:r>
-      <w:rPr>
-        <w:noProof/>
-      </w:rPr>
-      <w:fldChar w:fldCharType="end"/>
-    </w:r>
+    <w:fldSimple w:instr=" STYLEREF  &quot;Überschrift 1&quot;  \* MERGEFORMAT ">
+      <w:r>
+        <w:rPr>
+          <w:noProof/>
+        </w:rPr>
+        <w:t>3 Produktübersicht</w:t>
+      </w:r>
+    </w:fldSimple>
   </w:p>
   <w:p>
     <w:pPr>
@@ -2123,7 +4410,7 @@
 </file>
 
 <file path=customXml/itemProps1.xml><?xml version="1.0" encoding="utf-8"?>
-<ds:datastoreItem xmlns:ds="http://schemas.openxmlformats.org/officeDocument/2006/customXml" ds:itemID="{520D7ACE-2AD1-40D5-9E3E-59E34AB2B7D4}">
+<ds:datastoreItem xmlns:ds="http://schemas.openxmlformats.org/officeDocument/2006/customXml" ds:itemID="{65F74B91-0681-4B6F-B3F8-7A50BD8841CF}">
   <ds:schemaRefs>
     <ds:schemaRef ds:uri="http://schemas.openxmlformats.org/officeDocument/2006/bibliography"/>
   </ds:schemaRefs>

</xml_diff>